<commit_message>
update Jaime Salguero nombre
</commit_message>
<xml_diff>
--- a/Fase I.docx
+++ b/Fase I.docx
@@ -2332,7 +2332,6 @@
                 <w:lang w:val="es-ES" w:eastAsia="es-ES"/>
               </w:rPr>
             </w:pPr>
-            <w:proofErr w:type="gramStart"/>
             <w:r>
               <w:rPr>
                 <w:rFonts w:ascii="Arial" w:eastAsia="Arial" w:hAnsi="Arial" w:cs="Arial"/>
@@ -2345,7 +2344,6 @@
               </w:rPr>
               <w:t>Problema a resolver</w:t>
             </w:r>
-            <w:proofErr w:type="gramEnd"/>
           </w:p>
           <w:p>
             <w:pPr>
@@ -3312,14 +3310,10 @@
         <w:jc w:val="both"/>
       </w:pPr>
       <w:r>
-        <w:t xml:space="preserve">Estimado/a </w:t>
-      </w:r>
-      <w:r>
-        <w:rPr>
-          <w:b/>
-          <w:bCs/>
-        </w:rPr>
-        <w:t>[Nombre del Destinatario]</w:t>
+        <w:t>Estimado/a</w:t>
+      </w:r>
+      <w:r>
+        <w:t xml:space="preserve"> Jaime Salguero</w:t>
       </w:r>
       <w:r>
         <w:t>,</w:t>
@@ -3623,21 +3617,12 @@
       </w:pPr>
       <w:bookmarkStart w:id="8" w:name="_Toc162172033"/>
       <w:bookmarkStart w:id="9" w:name="_Toc174800502"/>
-      <w:proofErr w:type="gramStart"/>
       <w:r>
         <w:rPr>
           <w:color w:val="BFBFBF" w:themeColor="background1" w:themeShade="BF"/>
           <w:lang w:eastAsia="es-ES"/>
         </w:rPr>
-        <w:t>Lógica a utilizar</w:t>
-      </w:r>
-      <w:proofErr w:type="gramEnd"/>
-      <w:r>
-        <w:rPr>
-          <w:color w:val="BFBFBF" w:themeColor="background1" w:themeShade="BF"/>
-          <w:lang w:eastAsia="es-ES"/>
-        </w:rPr>
-        <w:t>:</w:t>
+        <w:t>Lógica a utilizar:</w:t>
       </w:r>
       <w:bookmarkEnd w:id="8"/>
       <w:bookmarkEnd w:id="9"/>
@@ -4383,7 +4368,6 @@
       </w:pPr>
       <w:bookmarkStart w:id="12" w:name="_Toc162172035"/>
       <w:bookmarkStart w:id="13" w:name="_Toc174800504"/>
-      <w:proofErr w:type="gramStart"/>
       <w:r>
         <w:rPr>
           <w:color w:val="BFBFBF" w:themeColor="background1" w:themeShade="BF"/>
@@ -4394,7 +4378,6 @@
       </w:r>
       <w:bookmarkEnd w:id="12"/>
       <w:bookmarkEnd w:id="13"/>
-      <w:proofErr w:type="gramEnd"/>
     </w:p>
     <w:p/>
     <w:p>
@@ -4423,39 +4406,7 @@
         </w:numPr>
       </w:pPr>
       <w:r>
-        <w:t xml:space="preserve">Se utiliza un editor de código para escribir y editar el código fuente de la aplicación. Algunas opciones populares incluyen Visual Studio </w:t>
-      </w:r>
-      <w:proofErr w:type="spellStart"/>
-      <w:r>
-        <w:t>Code</w:t>
-      </w:r>
-      <w:proofErr w:type="spellEnd"/>
-      <w:r>
-        <w:t xml:space="preserve">, Sublime Text, </w:t>
-      </w:r>
-      <w:proofErr w:type="spellStart"/>
-      <w:r>
-        <w:t>Atom</w:t>
-      </w:r>
-      <w:proofErr w:type="spellEnd"/>
-      <w:r>
-        <w:t xml:space="preserve">, y </w:t>
-      </w:r>
-      <w:proofErr w:type="spellStart"/>
-      <w:r>
-        <w:t>PHPStorm</w:t>
-      </w:r>
-      <w:proofErr w:type="spellEnd"/>
-      <w:r>
-        <w:t xml:space="preserve">. En este caso, utilizaremos Visual Studio </w:t>
-      </w:r>
-      <w:proofErr w:type="spellStart"/>
-      <w:r>
-        <w:t>Code</w:t>
-      </w:r>
-      <w:proofErr w:type="spellEnd"/>
-      <w:r>
-        <w:t xml:space="preserve"> por su soporte extensivo para diferentes lenguajes, integración con sistemas de control de versiones, y una amplia gama de extensiones útiles.</w:t>
+        <w:t>Se utiliza un editor de código para escribir y editar el código fuente de la aplicación. Algunas opciones populares incluyen Visual Studio Code, Sublime Text, Atom, y PHPStorm. En este caso, utilizaremos Visual Studio Code por su soporte extensivo para diferentes lenguajes, integración con sistemas de control de versiones, y una amplia gama de extensiones útiles.</w:t>
       </w:r>
     </w:p>
     <w:p>
@@ -4539,23 +4490,7 @@
         </w:numPr>
       </w:pPr>
       <w:r>
-        <w:t xml:space="preserve">MySQL </w:t>
-      </w:r>
-      <w:proofErr w:type="spellStart"/>
-      <w:r>
-        <w:t>Workbench</w:t>
-      </w:r>
-      <w:proofErr w:type="spellEnd"/>
-      <w:r>
-        <w:t xml:space="preserve"> o </w:t>
-      </w:r>
-      <w:proofErr w:type="spellStart"/>
-      <w:r>
-        <w:t>PHPMyAdmin</w:t>
-      </w:r>
-      <w:proofErr w:type="spellEnd"/>
-      <w:r>
-        <w:t>:</w:t>
+        <w:t>MySQL Workbench o PHPMyAdmin:</w:t>
       </w:r>
     </w:p>
     <w:p>
@@ -4567,23 +4502,7 @@
         </w:numPr>
       </w:pPr>
       <w:r>
-        <w:t xml:space="preserve">Para gestionar la base de datos MySQL, se pueden utilizar herramientas como MySQL </w:t>
-      </w:r>
-      <w:proofErr w:type="spellStart"/>
-      <w:r>
-        <w:t>Workbench</w:t>
-      </w:r>
-      <w:proofErr w:type="spellEnd"/>
-      <w:r>
-        <w:t xml:space="preserve"> o </w:t>
-      </w:r>
-      <w:proofErr w:type="spellStart"/>
-      <w:r>
-        <w:t>PHPMyAdmin</w:t>
-      </w:r>
-      <w:proofErr w:type="spellEnd"/>
-      <w:r>
-        <w:t>. Estas herramientas proporcionan interfaces visuales para crear, modificar y administrar bases de datos, ejecutar consultas, y gestionar usuarios y permisos.</w:t>
+        <w:t>Para gestionar la base de datos MySQL, se pueden utilizar herramientas como MySQL Workbench o PHPMyAdmin. Estas herramientas proporcionan interfaces visuales para crear, modificar y administrar bases de datos, ejecutar consultas, y gestionar usuarios y permisos.</w:t>
       </w:r>
     </w:p>
     <w:p>
@@ -4682,11 +4601,9 @@
             <w:tcW w:w="1694" w:type="dxa"/>
           </w:tcPr>
           <w:p>
-            <w:proofErr w:type="spellStart"/>
             <w:r>
               <w:t>Categoria</w:t>
             </w:r>
-            <w:proofErr w:type="spellEnd"/>
           </w:p>
         </w:tc>
         <w:tc>
@@ -4694,11 +4611,9 @@
             <w:tcW w:w="3337" w:type="dxa"/>
           </w:tcPr>
           <w:p>
-            <w:proofErr w:type="spellStart"/>
             <w:r>
               <w:t>Descripcion</w:t>
             </w:r>
-            <w:proofErr w:type="spellEnd"/>
           </w:p>
         </w:tc>
         <w:tc>
@@ -4756,23 +4671,7 @@
                 <w:sz w:val="24"/>
                 <w:szCs w:val="24"/>
               </w:rPr>
-              <w:t xml:space="preserve">Creación del </w:t>
-            </w:r>
-            <w:proofErr w:type="spellStart"/>
-            <w:r>
-              <w:rPr>
-                <w:sz w:val="24"/>
-                <w:szCs w:val="24"/>
-              </w:rPr>
-              <w:t>Dashboard</w:t>
-            </w:r>
-            <w:proofErr w:type="spellEnd"/>
-            <w:r>
-              <w:rPr>
-                <w:sz w:val="24"/>
-                <w:szCs w:val="24"/>
-              </w:rPr>
-              <w:t xml:space="preserve"> del usuario, la interfaz que tendrá dentro de la tienda.</w:t>
+              <w:t>Creación del Dashboard del usuario, la interfaz que tendrá dentro de la tienda.</w:t>
             </w:r>
           </w:p>
         </w:tc>
@@ -4814,13 +4713,8 @@
           </w:tcPr>
           <w:p>
             <w:r>
-              <w:t xml:space="preserve">Back </w:t>
-            </w:r>
-            <w:proofErr w:type="spellStart"/>
-            <w:r>
-              <w:t>end</w:t>
-            </w:r>
-            <w:proofErr w:type="spellEnd"/>
+              <w:t>Back end</w:t>
+            </w:r>
           </w:p>
         </w:tc>
         <w:tc>

</xml_diff>